<commit_message>
finish the Supplementary meterials
</commit_message>
<xml_diff>
--- a/TEX/dc_paper/Supplementary.docx
+++ b/TEX/dc_paper/Supplementary.docx
@@ -26,7 +26,7 @@
           <w:numId w:val="1"/>
         </w:numPr>
         <w:rPr>
-          <w:rFonts w:ascii="Times New Roman" w:hAnsi="Times New Roman" w:cs="Times New Roman" w:hint="eastAsia"/>
+          <w:rFonts w:ascii="Times New Roman" w:hAnsi="Times New Roman" w:cs="Times New Roman"/>
         </w:rPr>
       </w:pPr>
       <w:r>
@@ -60,6 +60,7 @@
       <w:pPr>
         <w:rPr>
           <w:rFonts w:hint="eastAsia"/>
+          <w:noProof/>
         </w:rPr>
       </w:pPr>
       <w:r>
@@ -74,26 +75,82 @@
         </w:rPr>
         <w:t xml:space="preserve">. </w:t>
       </w:r>
-    </w:p>
-    <w:p>
-      <w:pPr>
-        <w:rPr>
-          <w:rFonts w:hint="eastAsia"/>
-        </w:rPr>
-      </w:pPr>
-      <w:r>
-        <w:rPr>
-          <w:rFonts w:hint="eastAsia"/>
-        </w:rPr>
-        <w:tab/>
-      </w:r>
+      <w:r>
+        <w:rPr>
+          <w:rFonts w:hint="eastAsia"/>
+        </w:rPr>
+        <w:t xml:space="preserve">Both PR curves and ROC curves were considered. </w:t>
+      </w:r>
+      <w:proofErr w:type="gramStart"/>
+      <w:r>
+        <w:rPr>
+          <w:rFonts w:hint="eastAsia"/>
+        </w:rPr>
+        <w:t>Figure.</w:t>
+      </w:r>
+      <w:proofErr w:type="gramEnd"/>
+      <w:r>
+        <w:rPr>
+          <w:rFonts w:hint="eastAsia"/>
+        </w:rPr>
+        <w:t xml:space="preserve"> </w:t>
+      </w:r>
+      <w:proofErr w:type="gramStart"/>
+      <w:r>
+        <w:rPr>
+          <w:rFonts w:hint="eastAsia"/>
+        </w:rPr>
+        <w:t>S1 and Figure.</w:t>
+      </w:r>
+      <w:proofErr w:type="gramEnd"/>
+      <w:r>
+        <w:rPr>
+          <w:rFonts w:hint="eastAsia"/>
+        </w:rPr>
+        <w:t xml:space="preserve"> S3 were plotted of PR curves for dataset in size 10 and 100 respectively, while Figure. </w:t>
+      </w:r>
+      <w:proofErr w:type="gramStart"/>
+      <w:r>
+        <w:rPr>
+          <w:rFonts w:hint="eastAsia"/>
+        </w:rPr>
+        <w:t>S2 and Figure.</w:t>
+      </w:r>
+      <w:proofErr w:type="gramEnd"/>
+      <w:r>
+        <w:rPr>
+          <w:rFonts w:hint="eastAsia"/>
+        </w:rPr>
+        <w:t xml:space="preserve"> S4 were plotted of ROC curves.</w:t>
+      </w:r>
+      <w:r>
+        <w:rPr>
+          <w:rFonts w:hint="eastAsia"/>
+        </w:rPr>
+        <w:t xml:space="preserve"> All the figures showed that our DC-based methods obtained bi</w:t>
+      </w:r>
+      <w:r>
+        <w:rPr>
+          <w:rFonts w:hint="eastAsia"/>
+        </w:rPr>
+        <w:t>gger PR area and ROC area than MI-based methods.</w:t>
+      </w:r>
+      <w:bookmarkStart w:id="0" w:name="_GoBack"/>
+      <w:bookmarkEnd w:id="0"/>
+    </w:p>
+    <w:p>
+      <w:pPr>
+        <w:rPr>
+          <w:rFonts w:hint="eastAsia"/>
+        </w:rPr>
+      </w:pPr>
       <w:r>
         <w:rPr>
           <w:rFonts w:hint="eastAsia"/>
           <w:noProof/>
         </w:rPr>
         <w:drawing>
-          <wp:inline distT="0" distB="0" distL="0" distR="0">
+          <wp:inline distT="0" distB="0" distL="0" distR="0" wp14:anchorId="41477706" wp14:editId="6DADF28D">
             <wp:extent cx="4705350" cy="3267075"/>
             <wp:effectExtent l="0" t="0" r="0" b="9525"/>
             <wp:docPr id="5" name="图片 5"/>
@@ -134,11 +191,36 @@
           </wp:inline>
         </w:drawing>
       </w:r>
-      <w:r>
-        <w:rPr>
-          <w:rFonts w:hint="eastAsia"/>
-        </w:rPr>
-        <w:t xml:space="preserve"> </w:t>
+    </w:p>
+    <w:p>
+      <w:pPr>
+        <w:jc w:val="center"/>
+      </w:pPr>
+      <w:r>
+        <w:rPr>
+          <w:rFonts w:hint="eastAsia"/>
+          <w:b/>
+        </w:rPr>
+        <w:t>Fig.S1</w:t>
+      </w:r>
+      <w:r>
+        <w:rPr>
+          <w:rFonts w:hint="eastAsia"/>
+        </w:rPr>
+        <w:t xml:space="preserve"> PR curves of different methods on DREAM3 </w:t>
+      </w:r>
+      <w:r>
+        <w:rPr>
+          <w:rFonts w:hint="eastAsia"/>
+          <w:i/>
+        </w:rPr>
+        <w:t>Yeast</w:t>
+      </w:r>
+      <w:r>
+        <w:rPr>
+          <w:rFonts w:hint="eastAsia"/>
+        </w:rPr>
+        <w:t xml:space="preserve"> dataset in size 10</w:t>
       </w:r>
     </w:p>
     <w:p>
@@ -151,6 +233,7 @@
         <w:rPr>
           <w:noProof/>
         </w:rPr>
+        <w:lastRenderedPageBreak/>
         <w:drawing>
           <wp:inline distT="0" distB="0" distL="0" distR="0">
             <wp:extent cx="4705350" cy="3267075"/>
@@ -196,6 +279,50 @@
     </w:p>
     <w:p>
       <w:pPr>
+        <w:jc w:val="center"/>
+      </w:pPr>
+      <w:r>
+        <w:rPr>
+          <w:rFonts w:hint="eastAsia"/>
+          <w:b/>
+        </w:rPr>
+        <w:t>Fig.</w:t>
+      </w:r>
+      <w:r>
+        <w:rPr>
+          <w:rFonts w:hint="eastAsia"/>
+          <w:b/>
+        </w:rPr>
+        <w:t>S2</w:t>
+      </w:r>
+      <w:r>
+        <w:rPr>
+          <w:rFonts w:hint="eastAsia"/>
+        </w:rPr>
+        <w:t xml:space="preserve"> ROC</w:t>
+      </w:r>
+      <w:r>
+        <w:rPr>
+          <w:rFonts w:hint="eastAsia"/>
+        </w:rPr>
+        <w:t xml:space="preserve"> curves of different methods on DREAM3 </w:t>
+      </w:r>
+      <w:r>
+        <w:rPr>
+          <w:rFonts w:hint="eastAsia"/>
+          <w:i/>
+        </w:rPr>
+        <w:t>Yeast</w:t>
+      </w:r>
+      <w:r>
+        <w:rPr>
+          <w:rFonts w:hint="eastAsia"/>
+        </w:rPr>
+        <w:t xml:space="preserve"> dataset in size 10</w:t>
+      </w:r>
+    </w:p>
+    <w:p>
+      <w:pPr>
         <w:rPr>
           <w:rFonts w:hint="eastAsia"/>
         </w:rPr>
@@ -204,7 +331,6 @@
         <w:rPr>
           <w:noProof/>
         </w:rPr>
-        <w:lastRenderedPageBreak/>
         <w:drawing>
           <wp:inline distT="0" distB="0" distL="0" distR="0">
             <wp:extent cx="4705350" cy="3267075"/>
@@ -249,11 +375,60 @@
       </w:r>
     </w:p>
     <w:p>
-      <w:bookmarkStart w:id="0" w:name="_GoBack"/>
+      <w:pPr>
+        <w:jc w:val="center"/>
+      </w:pPr>
+      <w:r>
+        <w:rPr>
+          <w:rFonts w:hint="eastAsia"/>
+          <w:b/>
+        </w:rPr>
+        <w:t>Fig.</w:t>
+      </w:r>
+      <w:r>
+        <w:rPr>
+          <w:rFonts w:hint="eastAsia"/>
+          <w:b/>
+        </w:rPr>
+        <w:t>S3</w:t>
+      </w:r>
+      <w:r>
+        <w:rPr>
+          <w:rFonts w:hint="eastAsia"/>
+        </w:rPr>
+        <w:t xml:space="preserve"> PR curves of different methods on DREAM3 </w:t>
+      </w:r>
+      <w:r>
+        <w:rPr>
+          <w:rFonts w:hint="eastAsia"/>
+          <w:i/>
+        </w:rPr>
+        <w:t>Yeast</w:t>
+      </w:r>
+      <w:r>
+        <w:rPr>
+          <w:rFonts w:hint="eastAsia"/>
+        </w:rPr>
+        <w:t xml:space="preserve"> dataset in size 10</w:t>
+      </w:r>
+      <w:r>
+        <w:rPr>
+          <w:rFonts w:hint="eastAsia"/>
+        </w:rPr>
+        <w:t>0</w:t>
+      </w:r>
+    </w:p>
+    <w:p>
+      <w:pPr>
+        <w:rPr>
+          <w:rFonts w:hint="eastAsia"/>
+        </w:rPr>
+      </w:pPr>
       <w:r>
         <w:rPr>
           <w:noProof/>
         </w:rPr>
+        <w:lastRenderedPageBreak/>
         <w:drawing>
           <wp:inline distT="0" distB="0" distL="0" distR="0">
             <wp:extent cx="4705350" cy="3267075"/>
@@ -296,7 +471,56 @@
           </wp:inline>
         </w:drawing>
       </w:r>
-      <w:bookmarkEnd w:id="0"/>
+    </w:p>
+    <w:p>
+      <w:pPr>
+        <w:jc w:val="center"/>
+      </w:pPr>
+      <w:r>
+        <w:rPr>
+          <w:rFonts w:hint="eastAsia"/>
+          <w:b/>
+        </w:rPr>
+        <w:t>Fig.</w:t>
+      </w:r>
+      <w:r>
+        <w:rPr>
+          <w:rFonts w:hint="eastAsia"/>
+          <w:b/>
+        </w:rPr>
+        <w:t>S4</w:t>
+      </w:r>
+      <w:r>
+        <w:rPr>
+          <w:rFonts w:hint="eastAsia"/>
+        </w:rPr>
+        <w:t xml:space="preserve"> ROC</w:t>
+      </w:r>
+      <w:r>
+        <w:rPr>
+          <w:rFonts w:hint="eastAsia"/>
+        </w:rPr>
+        <w:t xml:space="preserve"> curves of different methods on DREAM3 </w:t>
+      </w:r>
+      <w:r>
+        <w:rPr>
+          <w:rFonts w:hint="eastAsia"/>
+          <w:i/>
+        </w:rPr>
+        <w:t>Yeast</w:t>
+      </w:r>
+      <w:r>
+        <w:rPr>
+          <w:rFonts w:hint="eastAsia"/>
+        </w:rPr>
+        <w:t xml:space="preserve"> dataset in size 10</w:t>
+      </w:r>
+      <w:r>
+        <w:rPr>
+          <w:rFonts w:hint="eastAsia"/>
+        </w:rPr>
+        <w:t>0</w:t>
+      </w:r>
     </w:p>
     <w:p>
       <w:pPr>
@@ -402,62 +626,56 @@
         <w:rPr>
           <w:rFonts w:hint="eastAsia"/>
         </w:rPr>
-        <w:t xml:space="preserve">, however, they obtained better results which is more obvious in datasets with higher </w:t>
-      </w:r>
-      <w:r>
-        <w:rPr>
-          <w:rFonts w:hint="eastAsia"/>
+        <w:t xml:space="preserve">, however, they obtained better results which is more obvious in datasets with higher noise. </w:t>
+      </w:r>
+    </w:p>
+    <w:p>
+      <w:pPr>
+        <w:ind w:firstLine="420"/>
+      </w:pPr>
+      <w:r>
+        <w:rPr>
+          <w:rFonts w:hint="eastAsia"/>
+        </w:rPr>
+        <w:t>Yet, the performance of both DC-based methods and MI-based m</w:t>
+      </w:r>
+      <w:r>
+        <w:rPr>
+          <w:rFonts w:hint="eastAsia"/>
+        </w:rPr>
+        <w:t xml:space="preserve">ethods got worse significantly. However, as we can draw from Table 3, the difference between the performance of DC-based methods and MI-based methods remained nearly constant, which indicate </w:t>
+      </w:r>
+      <w:r>
+        <w:rPr>
+          <w:rFonts w:hint="eastAsia"/>
+        </w:rPr>
+        <w:t>that DC-based methods is</w:t>
+      </w:r>
+      <w:r>
+        <w:rPr>
+          <w:rFonts w:hint="eastAsia"/>
+        </w:rPr>
+        <w:t xml:space="preserve"> robust</w:t>
+      </w:r>
+      <w:r>
+        <w:rPr>
+          <w:rFonts w:hint="eastAsia"/>
+        </w:rPr>
+        <w:t xml:space="preserve"> in a sense</w:t>
+      </w:r>
+      <w:r>
+        <w:rPr>
+          <w:rFonts w:hint="eastAsia"/>
+        </w:rPr>
+        <w:t>.</w:t>
+      </w:r>
+    </w:p>
+    <w:p>
+      <w:r>
+        <w:rPr>
+          <w:noProof/>
         </w:rPr>
         <w:lastRenderedPageBreak/>
-        <w:t xml:space="preserve">noise. </w:t>
-      </w:r>
-    </w:p>
-    <w:p>
-      <w:pPr>
-        <w:ind w:firstLine="420"/>
-      </w:pPr>
-      <w:r>
-        <w:rPr>
-          <w:rFonts w:hint="eastAsia"/>
-        </w:rPr>
-        <w:t>Yet, the performance of both DC-based methods and MI-based m</w:t>
-      </w:r>
-      <w:r>
-        <w:rPr>
-          <w:rFonts w:hint="eastAsia"/>
-        </w:rPr>
-        <w:t xml:space="preserve">ethods got worse significantly. However, as we can draw from Table 3, the difference between the performance of DC-based methods and MI-based methods remained nearly constant, which indicate </w:t>
-      </w:r>
-      <w:r>
-        <w:rPr>
-          <w:rFonts w:hint="eastAsia"/>
-        </w:rPr>
-        <w:t>that DC-based methods is</w:t>
-      </w:r>
-      <w:r>
-        <w:rPr>
-          <w:rFonts w:hint="eastAsia"/>
-        </w:rPr>
-        <w:t xml:space="preserve"> robust</w:t>
-      </w:r>
-      <w:r>
-        <w:rPr>
-          <w:rFonts w:hint="eastAsia"/>
-        </w:rPr>
-        <w:t xml:space="preserve"> in a sense</w:t>
-      </w:r>
-      <w:r>
-        <w:rPr>
-          <w:rFonts w:hint="eastAsia"/>
-        </w:rPr>
-        <w:t>.</w:t>
-      </w:r>
-    </w:p>
-    <w:p>
-      <w:r>
-        <w:rPr>
-          <w:noProof/>
-        </w:rPr>
         <w:drawing>
           <wp:inline distT="0" distB="0" distL="0" distR="0">
             <wp:extent cx="5274310" cy="2865120"/>
@@ -510,7 +728,7 @@
           <w:rFonts w:hint="eastAsia"/>
           <w:b/>
         </w:rPr>
-        <w:t>Fig.S1</w:t>
+        <w:t>Fig.S5</w:t>
       </w:r>
       <w:r>
         <w:rPr>
@@ -593,7 +811,7 @@
           <w:rFonts w:hint="eastAsia"/>
           <w:b/>
         </w:rPr>
-        <w:t>Fig.S2</w:t>
+        <w:t>Fig.S6</w:t>
       </w:r>
       <w:r>
         <w:rPr>
@@ -610,9 +828,10 @@
       </w:r>
       <w:proofErr w:type="gramEnd"/>
     </w:p>
-    <w:p/>
-    <w:p/>
-    <w:p>
+    <w:p>
+      <w:pPr>
+        <w:jc w:val="center"/>
+      </w:pPr>
       <w:r>
         <w:rPr>
           <w:noProof/>
@@ -622,7 +841,7 @@
           <wp:inline distT="0" distB="0" distL="0" distR="0">
             <wp:extent cx="5274310" cy="2865120"/>
             <wp:effectExtent l="0" t="0" r="2540" b="0"/>
-            <wp:docPr id="3" name="图片 3"/>
+            <wp:docPr id="11" name="图片 11"/>
             <wp:cNvGraphicFramePr>
               <a:graphicFrameLocks xmlns:a="http://schemas.openxmlformats.org/drawingml/2006/main" noChangeAspect="1"/>
             </wp:cNvGraphicFramePr>
@@ -630,7 +849,7 @@
               <a:graphicData uri="http://schemas.openxmlformats.org/drawingml/2006/picture">
                 <pic:pic xmlns:pic="http://schemas.openxmlformats.org/drawingml/2006/picture">
                   <pic:nvPicPr>
-                    <pic:cNvPr id="0" name="rel_noise_2_pr.png"/>
+                    <pic:cNvPr id="0" name="rel_noise_3_pr.png"/>
                     <pic:cNvPicPr/>
                   </pic:nvPicPr>
                   <pic:blipFill>
@@ -670,13 +889,13 @@
           <w:rFonts w:hint="eastAsia"/>
           <w:b/>
         </w:rPr>
-        <w:t>Fig.S3</w:t>
-      </w:r>
-      <w:r>
-        <w:rPr>
-          <w:rFonts w:hint="eastAsia"/>
-        </w:rPr>
-        <w:t xml:space="preserve"> PR curves of different methods in data with 0.2 </w:t>
+        <w:t>Fig.S7</w:t>
+      </w:r>
+      <w:r>
+        <w:rPr>
+          <w:rFonts w:hint="eastAsia"/>
+        </w:rPr>
+        <w:t xml:space="preserve"> PR curves of different methods in data with 0.3 </w:t>
       </w:r>
       <w:proofErr w:type="gramStart"/>
       <w:r>
@@ -691,8 +910,6 @@
       <w:pPr>
         <w:jc w:val="center"/>
       </w:pPr>
-    </w:p>
-    <w:p>
       <w:r>
         <w:rPr>
           <w:noProof/>
@@ -701,7 +918,7 @@
           <wp:inline distT="0" distB="0" distL="0" distR="0">
             <wp:extent cx="5274310" cy="2865120"/>
             <wp:effectExtent l="0" t="0" r="2540" b="0"/>
-            <wp:docPr id="4" name="图片 4"/>
+            <wp:docPr id="12" name="图片 12"/>
             <wp:cNvGraphicFramePr>
               <a:graphicFrameLocks xmlns:a="http://schemas.openxmlformats.org/drawingml/2006/main" noChangeAspect="1"/>
             </wp:cNvGraphicFramePr>
@@ -709,7 +926,7 @@
               <a:graphicData uri="http://schemas.openxmlformats.org/drawingml/2006/picture">
                 <pic:pic xmlns:pic="http://schemas.openxmlformats.org/drawingml/2006/picture">
                   <pic:nvPicPr>
-                    <pic:cNvPr id="0" name="rel_noise_2_roc.png"/>
+                    <pic:cNvPr id="0" name="rel_noise_3_roc.png"/>
                     <pic:cNvPicPr/>
                   </pic:nvPicPr>
                   <pic:blipFill>
@@ -749,167 +966,7 @@
           <w:rFonts w:hint="eastAsia"/>
           <w:b/>
         </w:rPr>
-        <w:t>Fig.S4</w:t>
-      </w:r>
-      <w:r>
-        <w:rPr>
-          <w:rFonts w:hint="eastAsia"/>
-        </w:rPr>
-        <w:t xml:space="preserve"> ROC curves of different methods in data with 0.2 </w:t>
-      </w:r>
-      <w:proofErr w:type="gramStart"/>
-      <w:r>
-        <w:rPr>
-          <w:rFonts w:hint="eastAsia"/>
-        </w:rPr>
-        <w:t>noise</w:t>
-      </w:r>
-      <w:proofErr w:type="gramEnd"/>
-    </w:p>
-    <w:p>
-      <w:pPr>
-        <w:jc w:val="center"/>
-      </w:pPr>
-    </w:p>
-    <w:p>
-      <w:pPr>
-        <w:jc w:val="center"/>
-      </w:pPr>
-      <w:r>
-        <w:rPr>
-          <w:noProof/>
-        </w:rPr>
-        <w:lastRenderedPageBreak/>
-        <w:drawing>
-          <wp:inline distT="0" distB="0" distL="0" distR="0">
-            <wp:extent cx="5274310" cy="2865120"/>
-            <wp:effectExtent l="0" t="0" r="2540" b="0"/>
-            <wp:docPr id="11" name="图片 11"/>
-            <wp:cNvGraphicFramePr>
-              <a:graphicFrameLocks xmlns:a="http://schemas.openxmlformats.org/drawingml/2006/main" noChangeAspect="1"/>
-            </wp:cNvGraphicFramePr>
-            <a:graphic xmlns:a="http://schemas.openxmlformats.org/drawingml/2006/main">
-              <a:graphicData uri="http://schemas.openxmlformats.org/drawingml/2006/picture">
-                <pic:pic xmlns:pic="http://schemas.openxmlformats.org/drawingml/2006/picture">
-                  <pic:nvPicPr>
-                    <pic:cNvPr id="0" name="rel_noise_3_pr.png"/>
-                    <pic:cNvPicPr/>
-                  </pic:nvPicPr>
-                  <pic:blipFill>
-                    <a:blip r:embed="rId16">
-                      <a:extLst>
-                        <a:ext uri="{28A0092B-C50C-407E-A947-70E740481C1C}">
-                          <a14:useLocalDpi xmlns:a14="http://schemas.microsoft.com/office/drawing/2010/main" val="0"/>
-                        </a:ext>
-                      </a:extLst>
-                    </a:blip>
-                    <a:stretch>
-                      <a:fillRect/>
-                    </a:stretch>
-                  </pic:blipFill>
-                  <pic:spPr>
-                    <a:xfrm>
-                      <a:off x="0" y="0"/>
-                      <a:ext cx="5274310" cy="2865120"/>
-                    </a:xfrm>
-                    <a:prstGeom prst="rect">
-                      <a:avLst/>
-                    </a:prstGeom>
-                  </pic:spPr>
-                </pic:pic>
-              </a:graphicData>
-            </a:graphic>
-          </wp:inline>
-        </w:drawing>
-      </w:r>
-    </w:p>
-    <w:p>
-      <w:pPr>
-        <w:jc w:val="center"/>
-      </w:pPr>
-      <w:r>
-        <w:rPr>
-          <w:rFonts w:hint="eastAsia"/>
-          <w:b/>
-        </w:rPr>
-        <w:t>Fig.S5</w:t>
-      </w:r>
-      <w:r>
-        <w:rPr>
-          <w:rFonts w:hint="eastAsia"/>
-        </w:rPr>
-        <w:t xml:space="preserve"> PR curves of different methods in data with 0.3 </w:t>
-      </w:r>
-      <w:proofErr w:type="gramStart"/>
-      <w:r>
-        <w:rPr>
-          <w:rFonts w:hint="eastAsia"/>
-        </w:rPr>
-        <w:t>noise</w:t>
-      </w:r>
-      <w:proofErr w:type="gramEnd"/>
-    </w:p>
-    <w:p>
-      <w:pPr>
-        <w:jc w:val="center"/>
-      </w:pPr>
-      <w:r>
-        <w:rPr>
-          <w:noProof/>
-        </w:rPr>
-        <w:drawing>
-          <wp:inline distT="0" distB="0" distL="0" distR="0">
-            <wp:extent cx="5274310" cy="2865120"/>
-            <wp:effectExtent l="0" t="0" r="2540" b="0"/>
-            <wp:docPr id="12" name="图片 12"/>
-            <wp:cNvGraphicFramePr>
-              <a:graphicFrameLocks xmlns:a="http://schemas.openxmlformats.org/drawingml/2006/main" noChangeAspect="1"/>
-            </wp:cNvGraphicFramePr>
-            <a:graphic xmlns:a="http://schemas.openxmlformats.org/drawingml/2006/main">
-              <a:graphicData uri="http://schemas.openxmlformats.org/drawingml/2006/picture">
-                <pic:pic xmlns:pic="http://schemas.openxmlformats.org/drawingml/2006/picture">
-                  <pic:nvPicPr>
-                    <pic:cNvPr id="0" name="rel_noise_3_roc.png"/>
-                    <pic:cNvPicPr/>
-                  </pic:nvPicPr>
-                  <pic:blipFill>
-                    <a:blip r:embed="rId17">
-                      <a:extLst>
-                        <a:ext uri="{28A0092B-C50C-407E-A947-70E740481C1C}">
-                          <a14:useLocalDpi xmlns:a14="http://schemas.microsoft.com/office/drawing/2010/main" val="0"/>
-                        </a:ext>
-                      </a:extLst>
-                    </a:blip>
-                    <a:stretch>
-                      <a:fillRect/>
-                    </a:stretch>
-                  </pic:blipFill>
-                  <pic:spPr>
-                    <a:xfrm>
-                      <a:off x="0" y="0"/>
-                      <a:ext cx="5274310" cy="2865120"/>
-                    </a:xfrm>
-                    <a:prstGeom prst="rect">
-                      <a:avLst/>
-                    </a:prstGeom>
-                  </pic:spPr>
-                </pic:pic>
-              </a:graphicData>
-            </a:graphic>
-          </wp:inline>
-        </w:drawing>
-      </w:r>
-    </w:p>
-    <w:p>
-      <w:pPr>
-        <w:jc w:val="center"/>
-      </w:pPr>
-      <w:r>
-        <w:rPr>
-          <w:rFonts w:hint="eastAsia"/>
-          <w:b/>
-        </w:rPr>
-        <w:t>Fig.S6</w:t>
+        <w:t>Fig.S8</w:t>
       </w:r>
       <w:r>
         <w:rPr>

</xml_diff>